<commit_message>
meeting log 3 and 5
</commit_message>
<xml_diff>
--- a/meeting log/meetinglog3.docx
+++ b/meeting log/meetinglog3.docx
@@ -10,7 +10,6 @@
       </w:pPr>
       <w:bookmarkStart w:id="0" w:name="OLE_LINK1"/>
       <w:bookmarkStart w:id="1" w:name="OLE_LINK2"/>
-      <w:bookmarkStart w:id="2" w:name="_GoBack"/>
       <w:r>
         <w:rPr>
           <w:b/>
@@ -52,7 +51,14 @@
           <w:rFonts w:ascii="Times New Roman" w:eastAsia="Times New Roman" w:hAnsi="Times New Roman" w:cs="Times New Roman"/>
           <w:sz w:val="32"/>
         </w:rPr>
-        <w:t>Meeting #: 1</w:t>
+        <w:t xml:space="preserve">Meeting #: </w:t>
+      </w:r>
+      <w:r>
+        <w:rPr>
+          <w:rFonts w:ascii="Times New Roman" w:eastAsia="Times New Roman" w:hAnsi="Times New Roman" w:cs="Times New Roman" w:hint="eastAsia"/>
+          <w:sz w:val="32"/>
+        </w:rPr>
+        <w:t>3</w:t>
       </w:r>
     </w:p>
     <w:p>
@@ -726,22 +732,52 @@
           <w:rFonts w:ascii="Times New Roman" w:eastAsia="Times New Roman" w:hAnsi="Times New Roman" w:cs="Times New Roman"/>
           <w:sz w:val="32"/>
         </w:rPr>
-        <w:t>eting is planned to be on Feb 19</w:t>
-      </w:r>
-      <w:r>
-        <w:rPr>
-          <w:rFonts w:ascii="Times New Roman" w:eastAsia="Times New Roman" w:hAnsi="Times New Roman" w:cs="Times New Roman"/>
-          <w:sz w:val="32"/>
-        </w:rPr>
-        <w:t xml:space="preserve">, 2015 at 5:30 </w:t>
-      </w:r>
-      <w:r>
-        <w:rPr>
-          <w:rFonts w:ascii="Times New Roman" w:eastAsia="Times New Roman" w:hAnsi="Times New Roman" w:cs="Times New Roman"/>
-          <w:sz w:val="32"/>
-        </w:rPr>
-        <w:t>P.M. in Murphy Library, Room 204</w:t>
-      </w:r>
+        <w:t xml:space="preserve">eting is planned to be on Feb </w:t>
+      </w:r>
+      <w:r>
+        <w:rPr>
+          <w:rFonts w:ascii="Times New Roman" w:eastAsia="Times New Roman" w:hAnsi="Times New Roman" w:cs="Times New Roman" w:hint="eastAsia"/>
+          <w:sz w:val="32"/>
+        </w:rPr>
+        <w:t>20</w:t>
+      </w:r>
+      <w:r>
+        <w:rPr>
+          <w:rFonts w:ascii="Times New Roman" w:eastAsia="Times New Roman" w:hAnsi="Times New Roman" w:cs="Times New Roman"/>
+          <w:sz w:val="32"/>
+        </w:rPr>
+        <w:t xml:space="preserve">, 2015 at </w:t>
+      </w:r>
+      <w:r>
+        <w:rPr>
+          <w:rFonts w:ascii="Times New Roman" w:eastAsia="Times New Roman" w:hAnsi="Times New Roman" w:cs="Times New Roman" w:hint="eastAsia"/>
+          <w:sz w:val="32"/>
+        </w:rPr>
+        <w:t>2</w:t>
+      </w:r>
+      <w:r>
+        <w:rPr>
+          <w:rFonts w:ascii="Times New Roman" w:eastAsia="Times New Roman" w:hAnsi="Times New Roman" w:cs="Times New Roman"/>
+          <w:sz w:val="32"/>
+        </w:rPr>
+        <w:t xml:space="preserve">:30 </w:t>
+      </w:r>
+      <w:r>
+        <w:rPr>
+          <w:rFonts w:ascii="Times New Roman" w:eastAsia="Times New Roman" w:hAnsi="Times New Roman" w:cs="Times New Roman"/>
+          <w:sz w:val="32"/>
+        </w:rPr>
+        <w:t>P.M. in Murphy Library, Room 20</w:t>
+      </w:r>
+      <w:r>
+        <w:rPr>
+          <w:rFonts w:ascii="Times New Roman" w:eastAsia="Times New Roman" w:hAnsi="Times New Roman" w:cs="Times New Roman" w:hint="eastAsia"/>
+          <w:sz w:val="32"/>
+        </w:rPr>
+        <w:t>3</w:t>
+      </w:r>
+      <w:bookmarkStart w:id="2" w:name="_GoBack"/>
+      <w:bookmarkEnd w:id="2"/>
       <w:r>
         <w:rPr>
           <w:rFonts w:ascii="Times New Roman" w:eastAsia="Times New Roman" w:hAnsi="Times New Roman" w:cs="Times New Roman"/>
@@ -765,7 +801,6 @@
     </w:p>
     <w:bookmarkEnd w:id="0"/>
     <w:bookmarkEnd w:id="1"/>
-    <w:bookmarkEnd w:id="2"/>
     <w:sectPr>
       <w:pgSz w:w="12240" w:h="15840"/>
       <w:pgMar w:top="1440" w:right="1440" w:bottom="1440" w:left="1440" w:header="720" w:footer="720" w:gutter="0"/>

</xml_diff>